<commit_message>
Inizio GUI con scrollbar + Diario
</commit_message>
<xml_diff>
--- a/4_Diari/2023-03-17_Diario_MongaCurialeRatti.docx
+++ b/4_Diari/2023-03-17_Diario_MongaCurialeRatti.docx
@@ -114,7 +114,13 @@
               <w:rPr>
                 <w:rFonts w:ascii="Arial" w:hAnsi="Arial" w:cs="Arial"/>
               </w:rPr>
-              <w:t>10</w:t>
+              <w:t>1</w:t>
+            </w:r>
+            <w:r>
+              <w:rPr>
+                <w:rFonts w:ascii="Arial" w:hAnsi="Arial" w:cs="Arial"/>
+              </w:rPr>
+              <w:t>7</w:t>
             </w:r>
             <w:r>
               <w:rPr>
@@ -126,7 +132,7 @@
               <w:rPr>
                 <w:rFonts w:ascii="Arial" w:hAnsi="Arial" w:cs="Arial"/>
               </w:rPr>
-              <w:t>2</w:t>
+              <w:t>3</w:t>
             </w:r>
             <w:r>
               <w:rPr>
@@ -189,6 +195,51 @@
                 <w:rFonts w:ascii="Arial" w:hAnsi="Arial" w:cs="Arial"/>
               </w:rPr>
             </w:pPr>
+            <w:hyperlink r:id="rId8" w:history="1">
+              <w:r>
+                <w:rPr>
+                  <w:rStyle w:val="Collegamentoipertestuale"/>
+                  <w:rFonts w:ascii="Arial" w:hAnsi="Arial" w:cs="Arial"/>
+                </w:rPr>
+                <w:t>https://stackoverflow.com/questions/45307121/how-to-use-scrollbar-in-kivy-python</w:t>
+              </w:r>
+            </w:hyperlink>
+          </w:p>
+          <w:p>
+            <w:pPr>
+              <w:rPr>
+                <w:rFonts w:ascii="Arial" w:hAnsi="Arial" w:cs="Arial"/>
+              </w:rPr>
+            </w:pPr>
+            <w:r>
+              <w:rPr>
+                <w:rFonts w:ascii="Arial" w:hAnsi="Arial" w:cs="Arial"/>
+              </w:rPr>
+              <w:t xml:space="preserve">Creato un nuovo file mongaTest.py per provare a creare una GUI con lo </w:t>
+            </w:r>
+            <w:proofErr w:type="spellStart"/>
+            <w:r>
+              <w:rPr>
+                <w:rFonts w:ascii="Arial" w:hAnsi="Arial" w:cs="Arial"/>
+              </w:rPr>
+              <w:t>scrollbar</w:t>
+            </w:r>
+            <w:proofErr w:type="spellEnd"/>
+          </w:p>
+          <w:p>
+            <w:pPr>
+              <w:rPr>
+                <w:rFonts w:ascii="Arial" w:hAnsi="Arial" w:cs="Arial"/>
+              </w:rPr>
+            </w:pPr>
+            <w:r>
+              <w:rPr>
+                <w:rFonts w:ascii="Arial" w:hAnsi="Arial" w:cs="Arial"/>
+              </w:rPr>
+              <w:t>Iniziata la nuova GUI con a sinistra le opzioni per il testo, al centro l’immagine fissa e a destra le opzioni per l’immagine.</w:t>
+            </w:r>
+            <w:bookmarkStart w:id="3" w:name="_GoBack"/>
+            <w:bookmarkEnd w:id="3"/>
           </w:p>
         </w:tc>
       </w:tr>
@@ -354,8 +405,6 @@
                 <w:rFonts w:ascii="Arial" w:hAnsi="Arial" w:cs="Arial"/>
               </w:rPr>
             </w:pPr>
-            <w:bookmarkStart w:id="3" w:name="_GoBack"/>
-            <w:bookmarkEnd w:id="3"/>
           </w:p>
         </w:tc>
       </w:tr>
@@ -368,8 +417,8 @@
       </w:pPr>
     </w:p>
     <w:sectPr>
-      <w:headerReference w:type="default" r:id="rId8"/>
-      <w:footerReference w:type="default" r:id="rId9"/>
+      <w:headerReference w:type="default" r:id="rId9"/>
+      <w:footerReference w:type="default" r:id="rId10"/>
       <w:pgSz w:w="11906" w:h="16838"/>
       <w:pgMar w:top="1135" w:right="1134" w:bottom="993" w:left="1134" w:header="708" w:footer="314" w:gutter="0"/>
       <w:cols w:space="708"/>
@@ -4042,7 +4091,7 @@
 </file>
 
 <file path=customXml/itemProps1.xml><?xml version="1.0" encoding="utf-8"?>
-<ds:datastoreItem xmlns:ds="http://schemas.openxmlformats.org/officeDocument/2006/customXml" ds:itemID="{DB114B26-0250-47A0-A1DB-B666A0208D7C}">
+<ds:datastoreItem xmlns:ds="http://schemas.openxmlformats.org/officeDocument/2006/customXml" ds:itemID="{F0EC24F0-D353-4D8D-AF72-9E41DDD84446}">
   <ds:schemaRefs>
     <ds:schemaRef ds:uri="http://schemas.openxmlformats.org/officeDocument/2006/bibliography"/>
   </ds:schemaRefs>

</xml_diff>

<commit_message>
Continuata GUI con scrollbar
</commit_message>
<xml_diff>
--- a/4_Diari/2023-03-17_Diario_MongaCurialeRatti.docx
+++ b/4_Diari/2023-03-17_Diario_MongaCurialeRatti.docx
@@ -192,6 +192,7 @@
           <w:p>
             <w:pPr>
               <w:rPr>
+                <w:rStyle w:val="Collegamentoipertestuale"/>
                 <w:rFonts w:ascii="Arial" w:hAnsi="Arial" w:cs="Arial"/>
               </w:rPr>
             </w:pPr>
@@ -211,6 +212,24 @@
                 <w:rFonts w:ascii="Arial" w:hAnsi="Arial" w:cs="Arial"/>
               </w:rPr>
             </w:pPr>
+            <w:hyperlink r:id="rId9" w:history="1">
+              <w:r>
+                <w:rPr>
+                  <w:rStyle w:val="Collegamentoipertestuale"/>
+                  <w:rFonts w:ascii="Arial" w:hAnsi="Arial" w:cs="Arial"/>
+                </w:rPr>
+                <w:t>https://kivy.org/doc/stable/api-kivy.uix.boxlayout.html</w:t>
+              </w:r>
+            </w:hyperlink>
+          </w:p>
+          <w:p>
+            <w:pPr>
+              <w:rPr>
+                <w:rFonts w:ascii="Arial" w:hAnsi="Arial" w:cs="Arial"/>
+              </w:rPr>
+            </w:pPr>
+            <w:bookmarkStart w:id="3" w:name="_GoBack"/>
+            <w:bookmarkEnd w:id="3"/>
             <w:r>
               <w:rPr>
                 <w:rFonts w:ascii="Arial" w:hAnsi="Arial" w:cs="Arial"/>
@@ -238,8 +257,6 @@
               </w:rPr>
               <w:t>Iniziata la nuova GUI con a sinistra le opzioni per il testo, al centro l’immagine fissa e a destra le opzioni per l’immagine.</w:t>
             </w:r>
-            <w:bookmarkStart w:id="3" w:name="_GoBack"/>
-            <w:bookmarkEnd w:id="3"/>
           </w:p>
         </w:tc>
       </w:tr>
@@ -417,8 +434,8 @@
       </w:pPr>
     </w:p>
     <w:sectPr>
-      <w:headerReference w:type="default" r:id="rId9"/>
-      <w:footerReference w:type="default" r:id="rId10"/>
+      <w:headerReference w:type="default" r:id="rId10"/>
+      <w:footerReference w:type="default" r:id="rId11"/>
       <w:pgSz w:w="11906" w:h="16838"/>
       <w:pgMar w:top="1135" w:right="1134" w:bottom="993" w:left="1134" w:header="708" w:footer="314" w:gutter="0"/>
       <w:cols w:space="708"/>
@@ -4091,7 +4108,7 @@
 </file>
 
 <file path=customXml/itemProps1.xml><?xml version="1.0" encoding="utf-8"?>
-<ds:datastoreItem xmlns:ds="http://schemas.openxmlformats.org/officeDocument/2006/customXml" ds:itemID="{F0EC24F0-D353-4D8D-AF72-9E41DDD84446}">
+<ds:datastoreItem xmlns:ds="http://schemas.openxmlformats.org/officeDocument/2006/customXml" ds:itemID="{3182615E-F816-4854-9AEA-DD75FA6AB4B7}">
   <ds:schemaRefs>
     <ds:schemaRef ds:uri="http://schemas.openxmlformats.org/officeDocument/2006/bibliography"/>
   </ds:schemaRefs>

</xml_diff>

<commit_message>
Fine giornata, diario conlcuso
</commit_message>
<xml_diff>
--- a/4_Diari/2023-03-17_Diario_MongaCurialeRatti.docx
+++ b/4_Diari/2023-03-17_Diario_MongaCurialeRatti.docx
@@ -262,26 +262,13 @@
                 <w:rFonts w:ascii="Arial" w:hAnsi="Arial" w:cs="Arial"/>
               </w:rPr>
             </w:pPr>
-            <w:r>
-              <w:rPr>
-                <w:rFonts w:ascii="Arial" w:hAnsi="Arial" w:cs="Arial"/>
-              </w:rPr>
-              <w:t xml:space="preserve">Conclusione algoritmo flood </w:t>
-            </w:r>
-            <w:proofErr w:type="spellStart"/>
-            <w:r>
-              <w:rPr>
-                <w:rFonts w:ascii="Arial" w:hAnsi="Arial" w:cs="Arial"/>
-              </w:rPr>
-              <w:t>fill</w:t>
-            </w:r>
-            <w:proofErr w:type="spellEnd"/>
-            <w:r>
-              <w:rPr>
-                <w:rFonts w:ascii="Arial" w:hAnsi="Arial" w:cs="Arial"/>
-              </w:rPr>
-              <w:sym w:font="Wingdings" w:char="F0E0"/>
-            </w:r>
+          </w:p>
+          <w:p>
+            <w:pPr>
+              <w:rPr>
+                <w:rFonts w:ascii="Arial" w:hAnsi="Arial" w:cs="Arial"/>
+              </w:rPr>
+            </w:pPr>
             <w:hyperlink r:id="rId10" w:history="1">
               <w:r>
                 <w:rPr>
@@ -298,6 +285,169 @@
                 <w:rFonts w:ascii="Arial" w:hAnsi="Arial" w:cs="Arial"/>
               </w:rPr>
             </w:pPr>
+            <w:r>
+              <w:rPr>
+                <w:rFonts w:ascii="Arial" w:hAnsi="Arial" w:cs="Arial"/>
+              </w:rPr>
+              <w:t xml:space="preserve">Conclusione algoritmo flood </w:t>
+            </w:r>
+            <w:proofErr w:type="spellStart"/>
+            <w:r>
+              <w:rPr>
+                <w:rFonts w:ascii="Arial" w:hAnsi="Arial" w:cs="Arial"/>
+              </w:rPr>
+              <w:t>fill</w:t>
+            </w:r>
+            <w:proofErr w:type="spellEnd"/>
+          </w:p>
+          <w:p>
+            <w:pPr>
+              <w:rPr>
+                <w:rFonts w:ascii="Arial" w:hAnsi="Arial" w:cs="Arial"/>
+              </w:rPr>
+            </w:pPr>
+          </w:p>
+          <w:p>
+            <w:pPr>
+              <w:rPr>
+                <w:rFonts w:ascii="Arial" w:hAnsi="Arial" w:cs="Arial"/>
+              </w:rPr>
+            </w:pPr>
+            <w:hyperlink r:id="rId11" w:history="1">
+              <w:r>
+                <w:rPr>
+                  <w:rStyle w:val="Collegamentoipertestuale"/>
+                  <w:rFonts w:ascii="Arial" w:hAnsi="Arial" w:cs="Arial"/>
+                </w:rPr>
+                <w:t>https://stackoverflow.com/questions/14117317/kivy-scrollview-implementation-in-textinput</w:t>
+              </w:r>
+            </w:hyperlink>
+          </w:p>
+          <w:p>
+            <w:pPr>
+              <w:rPr>
+                <w:rFonts w:ascii="Arial" w:hAnsi="Arial" w:cs="Arial"/>
+              </w:rPr>
+            </w:pPr>
+            <w:r>
+              <w:rPr>
+                <w:rFonts w:ascii="Arial" w:hAnsi="Arial" w:cs="Arial"/>
+              </w:rPr>
+              <w:t xml:space="preserve">Applicato ai </w:t>
+            </w:r>
+            <w:proofErr w:type="spellStart"/>
+            <w:r>
+              <w:rPr>
+                <w:rFonts w:ascii="Arial" w:hAnsi="Arial" w:cs="Arial"/>
+              </w:rPr>
+              <w:t>textinput</w:t>
+            </w:r>
+            <w:proofErr w:type="spellEnd"/>
+            <w:r>
+              <w:rPr>
+                <w:rFonts w:ascii="Arial" w:hAnsi="Arial" w:cs="Arial"/>
+              </w:rPr>
+              <w:t xml:space="preserve"> la </w:t>
+            </w:r>
+            <w:proofErr w:type="spellStart"/>
+            <w:r>
+              <w:rPr>
+                <w:rFonts w:ascii="Arial" w:hAnsi="Arial" w:cs="Arial"/>
+              </w:rPr>
+              <w:t>scrollbar</w:t>
+            </w:r>
+            <w:proofErr w:type="spellEnd"/>
+            <w:r>
+              <w:rPr>
+                <w:rFonts w:ascii="Arial" w:hAnsi="Arial" w:cs="Arial"/>
+              </w:rPr>
+              <w:t xml:space="preserve"> così da poter vedere tutto il testo</w:t>
+            </w:r>
+          </w:p>
+          <w:p>
+            <w:pPr>
+              <w:rPr>
+                <w:rStyle w:val="Collegamentoipertestuale"/>
+              </w:rPr>
+            </w:pPr>
+          </w:p>
+          <w:p>
+            <w:pPr>
+              <w:rPr>
+                <w:rStyle w:val="Collegamentoipertestuale"/>
+                <w:rFonts w:ascii="Arial" w:hAnsi="Arial" w:cs="Arial"/>
+              </w:rPr>
+            </w:pPr>
+            <w:hyperlink r:id="rId12" w:history="1">
+              <w:r>
+                <w:rPr>
+                  <w:rStyle w:val="Collegamentoipertestuale"/>
+                  <w:rFonts w:ascii="Arial" w:hAnsi="Arial" w:cs="Arial"/>
+                </w:rPr>
+                <w:t>https://stackoverflow.com/questions/56148252/how-to-use-windows-default-file-browser-in-kivy-app</w:t>
+              </w:r>
+            </w:hyperlink>
+          </w:p>
+          <w:p>
+            <w:pPr>
+              <w:rPr>
+                <w:rFonts w:ascii="Arial" w:hAnsi="Arial" w:cs="Arial"/>
+              </w:rPr>
+            </w:pPr>
+            <w:r>
+              <w:rPr>
+                <w:rFonts w:ascii="Arial" w:hAnsi="Arial" w:cs="Arial"/>
+              </w:rPr>
+              <w:t xml:space="preserve">Trovato un </w:t>
+            </w:r>
+            <w:r>
+              <w:rPr>
+                <w:rFonts w:ascii="Arial" w:hAnsi="Arial" w:cs="Arial"/>
+              </w:rPr>
+              <w:t>m</w:t>
+            </w:r>
+            <w:r>
+              <w:rPr>
+                <w:rFonts w:ascii="Arial" w:hAnsi="Arial" w:cs="Arial"/>
+              </w:rPr>
+              <w:t>odo per poter aprire l’esplora risorse di window per l’upload del file</w:t>
+            </w:r>
+          </w:p>
+          <w:p>
+            <w:pPr>
+              <w:rPr>
+                <w:rFonts w:ascii="Arial" w:hAnsi="Arial" w:cs="Arial"/>
+              </w:rPr>
+            </w:pPr>
+          </w:p>
+          <w:p>
+            <w:pPr>
+              <w:rPr>
+                <w:rFonts w:ascii="Arial" w:hAnsi="Arial" w:cs="Arial"/>
+              </w:rPr>
+            </w:pPr>
+            <w:hyperlink r:id="rId13" w:history="1">
+              <w:r>
+                <w:rPr>
+                  <w:rStyle w:val="Collegamentoipertestuale"/>
+                  <w:rFonts w:ascii="Arial" w:hAnsi="Arial" w:cs="Arial"/>
+                </w:rPr>
+                <w:t>https://panel.holoviz.org/reference/widgets/ColorPicker.html</w:t>
+              </w:r>
+            </w:hyperlink>
+          </w:p>
+          <w:p>
+            <w:pPr>
+              <w:rPr>
+                <w:rFonts w:ascii="Arial" w:hAnsi="Arial" w:cs="Arial"/>
+              </w:rPr>
+            </w:pPr>
+            <w:r>
+              <w:rPr>
+                <w:rFonts w:ascii="Arial" w:hAnsi="Arial" w:cs="Arial"/>
+              </w:rPr>
+              <w:t xml:space="preserve">Trovato un widget per poter scegliere il colore del bordo </w:t>
+            </w:r>
           </w:p>
           <w:p>
             <w:pPr>
@@ -366,6 +516,88 @@
                 <w:rFonts w:ascii="Arial" w:hAnsi="Arial" w:cs="Arial"/>
               </w:rPr>
             </w:pPr>
+            <w:bookmarkStart w:id="3" w:name="_GoBack"/>
+            <w:bookmarkEnd w:id="3"/>
+            <w:r>
+              <w:rPr>
+                <w:rFonts w:ascii="Arial" w:hAnsi="Arial" w:cs="Arial"/>
+              </w:rPr>
+              <w:t xml:space="preserve">Abbandonato il </w:t>
+            </w:r>
+            <w:proofErr w:type="spellStart"/>
+            <w:r>
+              <w:rPr>
+                <w:rFonts w:ascii="Arial" w:hAnsi="Arial" w:cs="Arial"/>
+              </w:rPr>
+              <w:t>GridLayout</w:t>
+            </w:r>
+            <w:proofErr w:type="spellEnd"/>
+            <w:r>
+              <w:rPr>
+                <w:rFonts w:ascii="Arial" w:hAnsi="Arial" w:cs="Arial"/>
+              </w:rPr>
+              <w:t xml:space="preserve"> per la GUI perché non era efficiente con lo </w:t>
+            </w:r>
+            <w:proofErr w:type="spellStart"/>
+            <w:r>
+              <w:rPr>
+                <w:rFonts w:ascii="Arial" w:hAnsi="Arial" w:cs="Arial"/>
+              </w:rPr>
+              <w:t>scrollbar</w:t>
+            </w:r>
+            <w:proofErr w:type="spellEnd"/>
+            <w:r>
+              <w:rPr>
+                <w:rFonts w:ascii="Arial" w:hAnsi="Arial" w:cs="Arial"/>
+              </w:rPr>
+              <w:t xml:space="preserve">, siamo tornati sul </w:t>
+            </w:r>
+            <w:proofErr w:type="spellStart"/>
+            <w:r>
+              <w:rPr>
+                <w:rFonts w:ascii="Arial" w:hAnsi="Arial" w:cs="Arial"/>
+              </w:rPr>
+              <w:t>BoxLayout</w:t>
+            </w:r>
+            <w:proofErr w:type="spellEnd"/>
+            <w:r>
+              <w:rPr>
+                <w:rFonts w:ascii="Arial" w:hAnsi="Arial" w:cs="Arial"/>
+              </w:rPr>
+              <w:t xml:space="preserve"> dividendo la schermata in 3 parti: a sinistra le opzioni per il testo, in mezzo l’immagine e a destra le opzioni per l</w:t>
+            </w:r>
+            <w:r>
+              <w:rPr>
+                <w:rFonts w:ascii="Arial" w:hAnsi="Arial" w:cs="Arial"/>
+              </w:rPr>
+              <w:t xml:space="preserve">e </w:t>
+            </w:r>
+            <w:r>
+              <w:rPr>
+                <w:rFonts w:ascii="Arial" w:hAnsi="Arial" w:cs="Arial"/>
+              </w:rPr>
+              <w:t>immagini</w:t>
+            </w:r>
+            <w:r>
+              <w:rPr>
+                <w:rFonts w:ascii="Arial" w:hAnsi="Arial" w:cs="Arial"/>
+              </w:rPr>
+              <w:t>.</w:t>
+            </w:r>
+          </w:p>
+          <w:p>
+            <w:pPr>
+              <w:rPr>
+                <w:rFonts w:ascii="Arial" w:hAnsi="Arial" w:cs="Arial"/>
+              </w:rPr>
+            </w:pPr>
+          </w:p>
+          <w:p>
+            <w:pPr>
+              <w:rPr>
+                <w:rFonts w:ascii="Arial" w:hAnsi="Arial" w:cs="Arial"/>
+              </w:rPr>
+            </w:pPr>
             <w:r>
               <w:rPr>
                 <w:rFonts w:ascii="Arial" w:hAnsi="Arial" w:cs="Arial"/>
@@ -385,6 +617,20 @@
               </w:rPr>
               <w:t>Per delimitare i bordi è necessario utilizzare il colore del bordo, altrimenti anche in questo caso ci sono tempi di attesa elevati.</w:t>
             </w:r>
+          </w:p>
+          <w:p>
+            <w:pPr>
+              <w:rPr>
+                <w:rFonts w:ascii="Arial" w:hAnsi="Arial" w:cs="Arial"/>
+              </w:rPr>
+            </w:pPr>
+          </w:p>
+          <w:p>
+            <w:pPr>
+              <w:rPr>
+                <w:rFonts w:ascii="Arial" w:hAnsi="Arial" w:cs="Arial"/>
+              </w:rPr>
+            </w:pPr>
           </w:p>
         </w:tc>
       </w:tr>
@@ -437,8 +683,12 @@
                 <w:rFonts w:ascii="Arial" w:hAnsi="Arial" w:cs="Arial"/>
               </w:rPr>
             </w:pPr>
-            <w:bookmarkStart w:id="3" w:name="_GoBack"/>
-            <w:bookmarkEnd w:id="3"/>
+            <w:r>
+              <w:rPr>
+                <w:rFonts w:ascii="Arial" w:hAnsi="Arial" w:cs="Arial"/>
+              </w:rPr>
+              <w:t>Stiamo seguendo la pianificazione</w:t>
+            </w:r>
           </w:p>
         </w:tc>
       </w:tr>
@@ -491,6 +741,12 @@
                 <w:rFonts w:ascii="Arial" w:hAnsi="Arial" w:cs="Arial"/>
               </w:rPr>
             </w:pPr>
+            <w:r>
+              <w:rPr>
+                <w:rFonts w:ascii="Arial" w:hAnsi="Arial" w:cs="Arial"/>
+              </w:rPr>
+              <w:t>Completare la nuova GUI rendendola funzionante, implementare l’input per il colore per personalizzare il bordo e cercare di implementare il metodo di inserimento delle parole all’interno dell’immagine.</w:t>
+            </w:r>
           </w:p>
         </w:tc>
       </w:tr>
@@ -503,8 +759,8 @@
       </w:pPr>
     </w:p>
     <w:sectPr>
-      <w:headerReference w:type="default" r:id="rId11"/>
-      <w:footerReference w:type="default" r:id="rId12"/>
+      <w:headerReference w:type="default" r:id="rId14"/>
+      <w:footerReference w:type="default" r:id="rId15"/>
       <w:pgSz w:w="11906" w:h="16838"/>
       <w:pgMar w:top="1135" w:right="1134" w:bottom="993" w:left="1134" w:header="708" w:footer="314" w:gutter="0"/>
       <w:cols w:space="708"/>
@@ -4177,7 +4433,7 @@
 </file>
 
 <file path=customXml/itemProps1.xml><?xml version="1.0" encoding="utf-8"?>
-<ds:datastoreItem xmlns:ds="http://schemas.openxmlformats.org/officeDocument/2006/customXml" ds:itemID="{9C501944-A4DC-4AA4-9C1E-3CAA42DA5B33}">
+<ds:datastoreItem xmlns:ds="http://schemas.openxmlformats.org/officeDocument/2006/customXml" ds:itemID="{D335B6F7-5A3C-43E1-AFA9-47498EBA8AF3}">
   <ds:schemaRefs>
     <ds:schemaRef ds:uri="http://schemas.openxmlformats.org/officeDocument/2006/bibliography"/>
   </ds:schemaRefs>

</xml_diff>